<commit_message>
docs: Ingredient Price Updated.
</commit_message>
<xml_diff>
--- a/500 Hong Kong Dollar Healthy Diet.docx
+++ b/500 Hong Kong Dollar Healthy Diet.docx
@@ -90,7 +90,7 @@
           <w:szCs w:val="24"/>
           <w:lang w:val="en-US"/>
         </w:rPr>
-        <w:t>Oats 1.5Kg</w:t>
+        <w:t>Oats 1.6Kg</w:t>
       </w:r>
       <w:r>
         <w:rPr>
@@ -129,7 +129,7 @@
           <w:szCs w:val="24"/>
           <w:lang w:val="en-US"/>
         </w:rPr>
-        <w:t>Best Mart 360</w:t>
+        <w:t xml:space="preserve">Mong Kok </w:t>
       </w:r>
     </w:p>
     <w:p>
@@ -208,7 +208,7 @@
           <w:szCs w:val="24"/>
           <w:lang w:val="en-US"/>
         </w:rPr>
-        <w:t>27</w:t>
+        <w:t>36</w:t>
       </w:r>
     </w:p>
     <w:p>
@@ -374,7 +374,7 @@
           <w:szCs w:val="24"/>
           <w:lang w:val="en-US"/>
         </w:rPr>
-        <w:t xml:space="preserve">11 </w:t>
+        <w:t xml:space="preserve">10 </w:t>
       </w:r>
       <w:r>
         <w:rPr>
@@ -413,7 +413,7 @@
           <w:szCs w:val="24"/>
           <w:lang w:val="en-US"/>
         </w:rPr>
-        <w:t>165</w:t>
+        <w:t>150</w:t>
       </w:r>
     </w:p>
     <w:p>
@@ -1114,7 +1114,7 @@
           <w:szCs w:val="24"/>
           <w:lang w:val="en-US"/>
         </w:rPr>
-        <w:t>55</w:t>
+        <w:t>49</w:t>
       </w:r>
     </w:p>
     <w:p>
@@ -1672,6 +1672,152 @@
     </w:p>
     <w:p>
       <w:pPr>
+        <w:pStyle w:val="17"/>
+        <w:numPr>
+          <w:numId w:val="0"/>
+        </w:numPr>
+        <w:ind w:left="360" w:leftChars="0"/>
+        <w:rPr>
+          <w:rFonts w:hint="default" w:ascii="FreeSans" w:hAnsi="FreeSans"/>
+          <w:sz w:val="24"/>
+          <w:szCs w:val="24"/>
+          <w:lang w:val="en-US"/>
+        </w:rPr>
+      </w:pPr>
+    </w:p>
+    <w:p>
+      <w:pPr>
+        <w:pStyle w:val="17"/>
+        <w:numPr>
+          <w:numId w:val="0"/>
+        </w:numPr>
+        <w:ind w:left="360" w:leftChars="0"/>
+        <w:rPr>
+          <w:rFonts w:hint="default" w:ascii="FreeSans" w:hAnsi="FreeSans"/>
+          <w:sz w:val="24"/>
+          <w:szCs w:val="24"/>
+          <w:lang w:val="en-US"/>
+        </w:rPr>
+      </w:pPr>
+    </w:p>
+    <w:p>
+      <w:pPr>
+        <w:pStyle w:val="17"/>
+        <w:numPr>
+          <w:ilvl w:val="0"/>
+          <w:numId w:val="2"/>
+        </w:numPr>
+        <w:rPr>
+          <w:rFonts w:hint="default" w:ascii="FreeSans" w:hAnsi="FreeSans"/>
+          <w:sz w:val="24"/>
+          <w:szCs w:val="24"/>
+          <w:lang w:val="en-US"/>
+        </w:rPr>
+      </w:pPr>
+      <w:r>
+        <w:rPr>
+          <w:rFonts w:hint="default" w:ascii="FreeSans" w:hAnsi="FreeSans"/>
+          <w:sz w:val="24"/>
+          <w:szCs w:val="24"/>
+          <w:lang w:val="en-US" w:eastAsia="zh-CN"/>
+        </w:rPr>
+        <w:t>Longevity Filled Evaporated 3 cans 400GM</w:t>
+      </w:r>
+    </w:p>
+    <w:p>
+      <w:pPr>
+        <w:pStyle w:val="17"/>
+        <w:numPr>
+          <w:ilvl w:val="1"/>
+          <w:numId w:val="2"/>
+        </w:numPr>
+        <w:ind w:left="1440" w:leftChars="0" w:hanging="360" w:firstLineChars="0"/>
+        <w:rPr>
+          <w:rFonts w:hint="default" w:ascii="FreeSans" w:hAnsi="FreeSans"/>
+          <w:sz w:val="24"/>
+          <w:szCs w:val="24"/>
+          <w:lang w:val="en-US"/>
+        </w:rPr>
+      </w:pPr>
+      <w:r>
+        <w:rPr>
+          <w:rFonts w:hint="default" w:ascii="FreeSans" w:hAnsi="FreeSans"/>
+          <w:sz w:val="24"/>
+          <w:szCs w:val="24"/>
+          <w:lang w:val="en-US" w:eastAsia="zh-CN"/>
+        </w:rPr>
+        <w:t>Brought from welcome supermarket</w:t>
+      </w:r>
+    </w:p>
+    <w:p>
+      <w:pPr>
+        <w:pStyle w:val="17"/>
+        <w:numPr>
+          <w:ilvl w:val="1"/>
+          <w:numId w:val="2"/>
+        </w:numPr>
+        <w:ind w:left="1440" w:leftChars="0" w:hanging="360" w:firstLineChars="0"/>
+        <w:rPr>
+          <w:rFonts w:hint="default" w:ascii="FreeSans" w:hAnsi="FreeSans"/>
+          <w:sz w:val="24"/>
+          <w:szCs w:val="24"/>
+          <w:lang w:val="en-US"/>
+        </w:rPr>
+      </w:pPr>
+      <w:r>
+        <w:rPr>
+          <w:rFonts w:hint="default" w:ascii="FreeSans" w:hAnsi="FreeSans"/>
+          <w:sz w:val="24"/>
+          <w:szCs w:val="24"/>
+          <w:lang w:val="en-US" w:eastAsia="zh-CN"/>
+        </w:rPr>
+        <w:t>Approximate $11 per can</w:t>
+      </w:r>
+    </w:p>
+    <w:p>
+      <w:pPr>
+        <w:pStyle w:val="17"/>
+        <w:numPr>
+          <w:ilvl w:val="1"/>
+          <w:numId w:val="2"/>
+        </w:numPr>
+        <w:ind w:left="1440" w:leftChars="0" w:hanging="360" w:firstLineChars="0"/>
+        <w:rPr>
+          <w:rFonts w:hint="default" w:ascii="FreeSans" w:hAnsi="FreeSans"/>
+          <w:sz w:val="24"/>
+          <w:szCs w:val="24"/>
+          <w:lang w:val="en-US"/>
+        </w:rPr>
+      </w:pPr>
+      <w:r>
+        <w:rPr>
+          <w:rFonts w:hint="default" w:ascii="FreeSans" w:hAnsi="FreeSans"/>
+          <w:sz w:val="24"/>
+          <w:szCs w:val="24"/>
+          <w:lang w:val="en-US"/>
+        </w:rPr>
+        <w:t>Price: $33</w:t>
+      </w:r>
+    </w:p>
+    <w:p>
+      <w:pPr>
+        <w:pStyle w:val="17"/>
+        <w:numPr>
+          <w:numId w:val="0"/>
+        </w:numPr>
+        <w:ind w:left="360" w:leftChars="0"/>
+        <w:rPr>
+          <w:rFonts w:hint="default" w:ascii="FreeSans" w:hAnsi="FreeSans"/>
+          <w:sz w:val="24"/>
+          <w:szCs w:val="24"/>
+          <w:lang w:val="en-US" w:eastAsia="zh-CN"/>
+        </w:rPr>
+      </w:pPr>
+      <w:bookmarkStart w:id="0" w:name="_GoBack"/>
+      <w:bookmarkEnd w:id="0"/>
+    </w:p>
+    <w:p>
+      <w:pPr>
         <w:rPr>
           <w:rFonts w:ascii="FreeSans" w:hAnsi="FreeSans"/>
           <w:b/>
@@ -1681,8 +1827,6 @@
           <w:szCs w:val="24"/>
         </w:rPr>
       </w:pPr>
-      <w:bookmarkStart w:id="0" w:name="_GoBack"/>
-      <w:bookmarkEnd w:id="0"/>
     </w:p>
     <w:p>
       <w:pPr>
@@ -1725,7 +1869,7 @@
           <w:szCs w:val="24"/>
           <w:lang w:val="en-US"/>
         </w:rPr>
-        <w:t xml:space="preserve">492.3 </w:t>
+        <w:t xml:space="preserve">474.3 </w:t>
       </w:r>
       <w:r>
         <w:rPr>
@@ -1769,7 +1913,7 @@
           <w:szCs w:val="24"/>
           <w:lang w:val="en-US"/>
         </w:rPr>
-        <w:t xml:space="preserve"> 5th</w:t>
+        <w:t xml:space="preserve"> 20th</w:t>
       </w:r>
       <w:r>
         <w:rPr>

</xml_diff>